<commit_message>
Update resume (again again)
</commit_message>
<xml_diff>
--- a/public/resume.docx
+++ b/public/resume.docx
@@ -1073,10 +1073,19 @@
     </w:p>
     <w:p>
       <w:pPr>
+        <w:pageBreakBefore w:val="0"/>
         <w:numPr>
           <w:ilvl w:val="0"/>
           <w:numId w:val="5"/>
         </w:numPr>
+        <w:pBdr>
+          <w:top w:space="0" w:sz="0" w:val="nil"/>
+          <w:left w:space="0" w:sz="0" w:val="nil"/>
+          <w:bottom w:space="0" w:sz="0" w:val="nil"/>
+          <w:right w:space="0" w:sz="0" w:val="nil"/>
+          <w:between w:space="0" w:sz="0" w:val="nil"/>
+        </w:pBdr>
+        <w:shd w:fill="auto" w:val="clear"/>
         <w:ind w:left="720" w:hanging="360"/>
         <w:rPr>
           <w:rFonts w:ascii="Roboto" w:cs="Roboto" w:eastAsia="Roboto" w:hAnsi="Roboto"/>
@@ -1091,7 +1100,7 @@
           <w:szCs w:val="20"/>
           <w:rtl w:val="0"/>
         </w:rPr>
-        <w:t xml:space="preserve">CU Excellence Award</w:t>
+        <w:t xml:space="preserve">Coaches Award in Lacrosse (demonstrated leadership)</w:t>
       </w:r>
     </w:p>
     <w:p>
@@ -1123,38 +1132,6 @@
           <w:szCs w:val="20"/>
           <w:rtl w:val="0"/>
         </w:rPr>
-        <w:t xml:space="preserve">Coaches Award in Lacrosse (demonstrated leadership)</w:t>
-      </w:r>
-    </w:p>
-    <w:p>
-      <w:pPr>
-        <w:pageBreakBefore w:val="0"/>
-        <w:numPr>
-          <w:ilvl w:val="0"/>
-          <w:numId w:val="5"/>
-        </w:numPr>
-        <w:pBdr>
-          <w:top w:space="0" w:sz="0" w:val="nil"/>
-          <w:left w:space="0" w:sz="0" w:val="nil"/>
-          <w:bottom w:space="0" w:sz="0" w:val="nil"/>
-          <w:right w:space="0" w:sz="0" w:val="nil"/>
-          <w:between w:space="0" w:sz="0" w:val="nil"/>
-        </w:pBdr>
-        <w:shd w:fill="auto" w:val="clear"/>
-        <w:ind w:left="720" w:hanging="360"/>
-        <w:rPr>
-          <w:rFonts w:ascii="Roboto" w:cs="Roboto" w:eastAsia="Roboto" w:hAnsi="Roboto"/>
-          <w:sz w:val="20"/>
-          <w:szCs w:val="20"/>
-        </w:rPr>
-      </w:pPr>
-      <w:r>
-        <w:rPr>
-          <w:rFonts w:ascii="Roboto" w:cs="Roboto" w:eastAsia="Roboto" w:hAnsi="Roboto"/>
-          <w:sz w:val="20"/>
-          <w:szCs w:val="20"/>
-          <w:rtl w:val="0"/>
-        </w:rPr>
         <w:t xml:space="preserve">Delegate of the 72nd session of American Legion’s New Jersey boy state.</w:t>
       </w:r>
       <w:r>
@@ -1194,7 +1171,7 @@
           <w:u w:val="single"/>
           <w:rtl w:val="0"/>
         </w:rPr>
-        <w:t xml:space="preserve">Coding Experience</w:t>
+        <w:t xml:space="preserve">Skills</w:t>
       </w:r>
       <w:r>
         <w:rPr>
@@ -1227,11 +1204,83 @@
       <w:r>
         <w:rPr>
           <w:rFonts w:ascii="Roboto" w:cs="Roboto" w:eastAsia="Roboto" w:hAnsi="Roboto"/>
+          <w:b w:val="1"/>
+          <w:sz w:val="20"/>
+          <w:szCs w:val="20"/>
+          <w:rtl w:val="0"/>
+        </w:rPr>
+        <w:t xml:space="preserve">Coding </w:t>
+      </w:r>
+      <w:r>
+        <w:rPr>
+          <w:rFonts w:ascii="Roboto" w:cs="Roboto" w:eastAsia="Roboto" w:hAnsi="Roboto"/>
+          <w:sz w:val="20"/>
+          <w:szCs w:val="20"/>
+          <w:rtl w:val="0"/>
+        </w:rPr>
+        <w:t xml:space="preserve">-</w:t>
+      </w:r>
+      <w:r>
+        <w:rPr>
+          <w:rFonts w:ascii="Roboto" w:cs="Roboto" w:eastAsia="Roboto" w:hAnsi="Roboto"/>
+          <w:b w:val="1"/>
+          <w:sz w:val="20"/>
+          <w:szCs w:val="20"/>
+          <w:rtl w:val="0"/>
+        </w:rPr>
+        <w:t xml:space="preserve"> </w:t>
+      </w:r>
+      <w:r>
+        <w:rPr>
+          <w:rFonts w:ascii="Roboto" w:cs="Roboto" w:eastAsia="Roboto" w:hAnsi="Roboto"/>
           <w:sz w:val="20"/>
           <w:szCs w:val="20"/>
           <w:rtl w:val="0"/>
         </w:rPr>
         <w:t xml:space="preserve">Javascript, CSS, HTML, React, Python, MySQL,  NodeJS, Webpack, Vite, Java, C++, C,  PHP, Django,  MATLAB, MIPS assembly</w:t>
+      </w:r>
+    </w:p>
+    <w:p>
+      <w:pPr>
+        <w:pageBreakBefore w:val="0"/>
+        <w:numPr>
+          <w:ilvl w:val="0"/>
+          <w:numId w:val="2"/>
+        </w:numPr>
+        <w:pBdr>
+          <w:top w:space="0" w:sz="0" w:val="nil"/>
+          <w:left w:space="0" w:sz="0" w:val="nil"/>
+          <w:bottom w:space="0" w:sz="0" w:val="nil"/>
+          <w:right w:space="0" w:sz="0" w:val="nil"/>
+          <w:between w:space="0" w:sz="0" w:val="nil"/>
+        </w:pBdr>
+        <w:shd w:fill="auto" w:val="clear"/>
+        <w:ind w:left="720" w:hanging="360"/>
+        <w:rPr>
+          <w:rFonts w:ascii="Roboto" w:cs="Roboto" w:eastAsia="Roboto" w:hAnsi="Roboto"/>
+          <w:b w:val="1"/>
+          <w:sz w:val="20"/>
+          <w:szCs w:val="20"/>
+        </w:rPr>
+      </w:pPr>
+      <w:r>
+        <w:rPr>
+          <w:rFonts w:ascii="Roboto" w:cs="Roboto" w:eastAsia="Roboto" w:hAnsi="Roboto"/>
+          <w:b w:val="1"/>
+          <w:sz w:val="20"/>
+          <w:szCs w:val="20"/>
+          <w:rtl w:val="0"/>
+        </w:rPr>
+        <w:t xml:space="preserve">Design</w:t>
+      </w:r>
+      <w:r>
+        <w:rPr>
+          <w:rFonts w:ascii="Roboto" w:cs="Roboto" w:eastAsia="Roboto" w:hAnsi="Roboto"/>
+          <w:sz w:val="20"/>
+          <w:szCs w:val="20"/>
+          <w:rtl w:val="0"/>
+        </w:rPr>
+        <w:t xml:space="preserve"> - Adobe XD, Adobe Premiere Pro, Figma, GIMP </w:t>
       </w:r>
       <w:r>
         <w:rPr>

</xml_diff>

<commit_message>
Changes email to robbiejdecker@gmail.com
</commit_message>
<xml_diff>
--- a/public/resume.docx
+++ b/public/resume.docx
@@ -61,18 +61,17 @@
       <w:hyperlink r:id="rId8">
         <w:r>
           <w:rPr>
-            <w:color w:val="000000"/>
             <w:u w:val="single"/>
             <w:rtl w:val="0"/>
           </w:rPr>
-          <w:t xml:space="preserve">deckerrj@clarkson.edu</w:t>
+          <w:t xml:space="preserve">robbiejdecker@gmail.com</w:t>
         </w:r>
       </w:hyperlink>
       <w:r>
         <w:rPr>
           <w:rtl w:val="0"/>
         </w:rPr>
-        <w:t xml:space="preserve"> |  </w:t>
+        <w:t xml:space="preserve">  |  </w:t>
       </w:r>
       <w:hyperlink r:id="rId9">
         <w:r>
@@ -626,7 +625,7 @@
           <w:szCs w:val="20"/>
           <w:rtl w:val="0"/>
         </w:rPr>
-        <w:t xml:space="preserve"> - Wrote embedded C code on FRDM-KL25Z microcontroller with the result in its capability to perform various functions.</w:t>
+        <w:t xml:space="preserve"> - Wrote embedded C code on FRDM-KL25Z microcontroller to perform various functions.</w:t>
       </w:r>
       <w:r>
         <w:rPr>
@@ -661,15 +660,15 @@
           <w:szCs w:val="20"/>
           <w:rtl w:val="0"/>
         </w:rPr>
-        <w:t xml:space="preserve">Amazon app </w:t>
-      </w:r>
-      <w:r>
-        <w:rPr>
-          <w:sz w:val="20"/>
-          <w:szCs w:val="20"/>
-          <w:rtl w:val="0"/>
-        </w:rPr>
-        <w:t xml:space="preserve">– Provided an android app that allowed users to search through items and add them to a cart.</w:t>
+        <w:t xml:space="preserve">Amazon Android app </w:t>
+      </w:r>
+      <w:r>
+        <w:rPr>
+          <w:sz w:val="20"/>
+          <w:szCs w:val="20"/>
+          <w:rtl w:val="0"/>
+        </w:rPr>
+        <w:t xml:space="preserve">– Created an android app that allowed users to search through items and add them to a cart.</w:t>
       </w:r>
       <w:r>
         <w:rPr>
@@ -1078,7 +1077,7 @@
           <w:szCs w:val="20"/>
           <w:rtl w:val="0"/>
         </w:rPr>
-        <w:t xml:space="preserve"> 2014-2019, Summers</w:t>
+        <w:t xml:space="preserve"> 2014-2023, Summers</w:t>
       </w:r>
     </w:p>
     <w:p>

</xml_diff>

<commit_message>
Updates to resume and changed email link text
</commit_message>
<xml_diff>
--- a/public/resume.docx
+++ b/public/resume.docx
@@ -13,6 +13,7 @@
         </w:pBdr>
         <w:jc w:val="center"/>
         <w:rPr>
+          <w:rFonts w:ascii="Garamond" w:cs="Garamond" w:eastAsia="Garamond" w:hAnsi="Garamond"/>
           <w:b w:val="1"/>
           <w:color w:val="000000"/>
           <w:sz w:val="28"/>
@@ -21,6 +22,7 @@
       </w:pPr>
       <w:r>
         <w:rPr>
+          <w:rFonts w:ascii="Garamond" w:cs="Garamond" w:eastAsia="Garamond" w:hAnsi="Garamond"/>
           <w:b w:val="1"/>
           <w:color w:val="000000"/>
           <w:sz w:val="28"/>
@@ -34,33 +36,34 @@
       <w:pPr>
         <w:ind w:left="-720" w:right="-720" w:firstLine="0"/>
         <w:jc w:val="center"/>
-        <w:rPr/>
-      </w:pPr>
-      <w:r>
-        <w:rPr>
-          <w:rtl w:val="0"/>
-        </w:rPr>
-        <w:t xml:space="preserve">3 Pheasant Run Road, Great Meadows, NJ 07838 | 908-914-6834 | </w:t>
-      </w:r>
-    </w:p>
-    <w:p>
-      <w:pPr>
-        <w:ind w:left="-720" w:right="-720" w:firstLine="0"/>
-        <w:jc w:val="center"/>
-        <w:rPr>
-          <w:rFonts w:ascii="Roboto" w:cs="Roboto" w:eastAsia="Roboto" w:hAnsi="Roboto"/>
-          <w:b w:val="1"/>
+        <w:rPr>
+          <w:rFonts w:ascii="Garamond" w:cs="Garamond" w:eastAsia="Garamond" w:hAnsi="Garamond"/>
+          <w:b w:val="1"/>
+          <w:sz w:val="24"/>
+          <w:szCs w:val="24"/>
         </w:rPr>
         <w:sectPr>
-          <w:headerReference r:id="rId7" w:type="default"/>
+          <w:headerReference r:id="rId6" w:type="default"/>
           <w:pgSz w:h="15840" w:w="12240" w:orient="portrait"/>
           <w:pgMar w:bottom="720" w:top="720" w:left="720" w:right="720" w:header="0" w:footer="720"/>
           <w:pgNumType w:start="1"/>
         </w:sectPr>
       </w:pPr>
-      <w:hyperlink r:id="rId8">
+      <w:r>
+        <w:rPr>
+          <w:rFonts w:ascii="Garamond" w:cs="Garamond" w:eastAsia="Garamond" w:hAnsi="Garamond"/>
+          <w:sz w:val="24"/>
+          <w:szCs w:val="24"/>
+          <w:rtl w:val="0"/>
+        </w:rPr>
+        <w:t xml:space="preserve">Hackettstown, NJ  | 908-914-6834 | </w:t>
+      </w:r>
+      <w:hyperlink r:id="rId7">
         <w:r>
           <w:rPr>
+            <w:rFonts w:ascii="Garamond" w:cs="Garamond" w:eastAsia="Garamond" w:hAnsi="Garamond"/>
+            <w:sz w:val="24"/>
+            <w:szCs w:val="24"/>
             <w:u w:val="single"/>
             <w:rtl w:val="0"/>
           </w:rPr>
@@ -69,16 +72,18 @@
       </w:hyperlink>
       <w:r>
         <w:rPr>
+          <w:rFonts w:ascii="Garamond" w:cs="Garamond" w:eastAsia="Garamond" w:hAnsi="Garamond"/>
+          <w:sz w:val="24"/>
+          <w:szCs w:val="24"/>
           <w:rtl w:val="0"/>
         </w:rPr>
         <w:t xml:space="preserve">  |  </w:t>
       </w:r>
-      <w:hyperlink r:id="rId9">
+      <w:hyperlink r:id="rId8">
         <w:r>
           <w:rPr>
+            <w:rFonts w:ascii="Garamond" w:cs="Garamond" w:eastAsia="Garamond" w:hAnsi="Garamond"/>
             <w:b w:val="1"/>
-            <w:sz w:val="20"/>
-            <w:szCs w:val="20"/>
             <w:u w:val="single"/>
             <w:rtl w:val="0"/>
           </w:rPr>
@@ -101,6 +106,7 @@
           <w:between w:space="0" w:sz="0" w:val="nil"/>
         </w:pBdr>
         <w:rPr>
+          <w:rFonts w:ascii="Garamond" w:cs="Garamond" w:eastAsia="Garamond" w:hAnsi="Garamond"/>
           <w:b w:val="1"/>
           <w:sz w:val="24"/>
           <w:szCs w:val="24"/>
@@ -109,6 +115,7 @@
       </w:pPr>
       <w:r>
         <w:rPr>
+          <w:rFonts w:ascii="Garamond" w:cs="Garamond" w:eastAsia="Garamond" w:hAnsi="Garamond"/>
           <w:b w:val="1"/>
           <w:sz w:val="24"/>
           <w:szCs w:val="24"/>
@@ -121,12 +128,14 @@
     <w:p>
       <w:pPr>
         <w:rPr>
-          <w:sz w:val="20"/>
-          <w:szCs w:val="20"/>
-        </w:rPr>
-      </w:pPr>
-      <w:r>
-        <w:rPr>
+          <w:rFonts w:ascii="Garamond" w:cs="Garamond" w:eastAsia="Garamond" w:hAnsi="Garamond"/>
+          <w:sz w:val="20"/>
+          <w:szCs w:val="20"/>
+        </w:rPr>
+      </w:pPr>
+      <w:r>
+        <w:rPr>
+          <w:rFonts w:ascii="Garamond" w:cs="Garamond" w:eastAsia="Garamond" w:hAnsi="Garamond"/>
           <w:b w:val="1"/>
           <w:sz w:val="20"/>
           <w:szCs w:val="20"/>
@@ -136,6 +145,7 @@
       </w:r>
       <w:r>
         <w:rPr>
+          <w:rFonts w:ascii="Garamond" w:cs="Garamond" w:eastAsia="Garamond" w:hAnsi="Garamond"/>
           <w:sz w:val="20"/>
           <w:szCs w:val="20"/>
           <w:rtl w:val="0"/>
@@ -151,12 +161,14 @@
         </w:numPr>
         <w:ind w:left="720" w:hanging="360"/>
         <w:rPr>
-          <w:sz w:val="20"/>
-          <w:szCs w:val="20"/>
-        </w:rPr>
-      </w:pPr>
-      <w:r>
-        <w:rPr>
+          <w:rFonts w:ascii="Garamond" w:cs="Garamond" w:eastAsia="Garamond" w:hAnsi="Garamond"/>
+          <w:sz w:val="20"/>
+          <w:szCs w:val="20"/>
+        </w:rPr>
+      </w:pPr>
+      <w:r>
+        <w:rPr>
+          <w:rFonts w:ascii="Garamond" w:cs="Garamond" w:eastAsia="Garamond" w:hAnsi="Garamond"/>
           <w:sz w:val="20"/>
           <w:szCs w:val="20"/>
           <w:rtl w:val="0"/>
@@ -167,12 +179,14 @@
     <w:p>
       <w:pPr>
         <w:rPr>
-          <w:sz w:val="20"/>
-          <w:szCs w:val="20"/>
-        </w:rPr>
-      </w:pPr>
-      <w:r>
-        <w:rPr>
+          <w:rFonts w:ascii="Garamond" w:cs="Garamond" w:eastAsia="Garamond" w:hAnsi="Garamond"/>
+          <w:sz w:val="20"/>
+          <w:szCs w:val="20"/>
+        </w:rPr>
+      </w:pPr>
+      <w:r>
+        <w:rPr>
+          <w:rFonts w:ascii="Garamond" w:cs="Garamond" w:eastAsia="Garamond" w:hAnsi="Garamond"/>
           <w:b w:val="1"/>
           <w:sz w:val="20"/>
           <w:szCs w:val="20"/>
@@ -201,12 +215,14 @@
         </w:pBdr>
         <w:ind w:left="720" w:hanging="360"/>
         <w:rPr>
-          <w:sz w:val="20"/>
-          <w:szCs w:val="20"/>
-        </w:rPr>
-      </w:pPr>
-      <w:r>
-        <w:rPr>
+          <w:rFonts w:ascii="Garamond" w:cs="Garamond" w:eastAsia="Garamond" w:hAnsi="Garamond"/>
+          <w:sz w:val="20"/>
+          <w:szCs w:val="20"/>
+        </w:rPr>
+      </w:pPr>
+      <w:r>
+        <w:rPr>
+          <w:rFonts w:ascii="Garamond" w:cs="Garamond" w:eastAsia="Garamond" w:hAnsi="Garamond"/>
           <w:sz w:val="20"/>
           <w:szCs w:val="20"/>
           <w:rtl w:val="0"/>
@@ -222,12 +238,14 @@
         </w:numPr>
         <w:ind w:left="720" w:hanging="360"/>
         <w:rPr>
-          <w:sz w:val="20"/>
-          <w:szCs w:val="20"/>
-        </w:rPr>
-      </w:pPr>
-      <w:r>
-        <w:rPr>
+          <w:rFonts w:ascii="Garamond" w:cs="Garamond" w:eastAsia="Garamond" w:hAnsi="Garamond"/>
+          <w:sz w:val="20"/>
+          <w:szCs w:val="20"/>
+        </w:rPr>
+      </w:pPr>
+      <w:r>
+        <w:rPr>
+          <w:rFonts w:ascii="Garamond" w:cs="Garamond" w:eastAsia="Garamond" w:hAnsi="Garamond"/>
           <w:sz w:val="20"/>
           <w:szCs w:val="20"/>
           <w:rtl w:val="0"/>
@@ -243,12 +261,14 @@
         </w:numPr>
         <w:ind w:left="720" w:hanging="360"/>
         <w:rPr>
-          <w:sz w:val="20"/>
-          <w:szCs w:val="20"/>
-        </w:rPr>
-      </w:pPr>
-      <w:r>
-        <w:rPr>
+          <w:rFonts w:ascii="Garamond" w:cs="Garamond" w:eastAsia="Garamond" w:hAnsi="Garamond"/>
+          <w:sz w:val="20"/>
+          <w:szCs w:val="20"/>
+        </w:rPr>
+      </w:pPr>
+      <w:r>
+        <w:rPr>
+          <w:rFonts w:ascii="Garamond" w:cs="Garamond" w:eastAsia="Garamond" w:hAnsi="Garamond"/>
           <w:sz w:val="20"/>
           <w:szCs w:val="20"/>
           <w:rtl w:val="0"/>
@@ -260,26 +280,28 @@
       <w:pPr>
         <w:ind w:left="360" w:firstLine="0"/>
         <w:rPr>
-          <w:sz w:val="20"/>
-          <w:szCs w:val="20"/>
-        </w:rPr>
-      </w:pPr>
-      <w:r>
-        <w:rPr>
-          <w:rtl w:val="0"/>
-        </w:rPr>
-      </w:r>
-    </w:p>
-    <w:p>
-      <w:pPr>
-        <w:pBdr>
-          <w:top w:space="0" w:sz="0" w:val="nil"/>
-          <w:left w:space="0" w:sz="0" w:val="nil"/>
-          <w:bottom w:space="0" w:sz="0" w:val="nil"/>
-          <w:right w:space="0" w:sz="0" w:val="nil"/>
-          <w:between w:space="0" w:sz="0" w:val="nil"/>
-        </w:pBdr>
-        <w:rPr>
+          <w:rFonts w:ascii="Garamond" w:cs="Garamond" w:eastAsia="Garamond" w:hAnsi="Garamond"/>
+          <w:sz w:val="20"/>
+          <w:szCs w:val="20"/>
+        </w:rPr>
+      </w:pPr>
+      <w:r>
+        <w:rPr>
+          <w:rtl w:val="0"/>
+        </w:rPr>
+      </w:r>
+    </w:p>
+    <w:p>
+      <w:pPr>
+        <w:pBdr>
+          <w:top w:space="0" w:sz="0" w:val="nil"/>
+          <w:left w:space="0" w:sz="0" w:val="nil"/>
+          <w:bottom w:space="0" w:sz="0" w:val="nil"/>
+          <w:right w:space="0" w:sz="0" w:val="nil"/>
+          <w:between w:space="0" w:sz="0" w:val="nil"/>
+        </w:pBdr>
+        <w:rPr>
+          <w:rFonts w:ascii="Garamond" w:cs="Garamond" w:eastAsia="Garamond" w:hAnsi="Garamond"/>
           <w:b w:val="1"/>
           <w:sz w:val="24"/>
           <w:szCs w:val="24"/>
@@ -288,31 +310,34 @@
       </w:pPr>
       <w:r>
         <w:rPr>
+          <w:rFonts w:ascii="Garamond" w:cs="Garamond" w:eastAsia="Garamond" w:hAnsi="Garamond"/>
           <w:b w:val="1"/>
           <w:sz w:val="24"/>
           <w:szCs w:val="24"/>
           <w:u w:val="single"/>
           <w:rtl w:val="0"/>
         </w:rPr>
-        <w:t xml:space="preserve">Experience</w:t>
-      </w:r>
-    </w:p>
-    <w:p>
-      <w:pPr>
-        <w:pBdr>
-          <w:top w:space="0" w:sz="0" w:val="nil"/>
-          <w:left w:space="0" w:sz="0" w:val="nil"/>
-          <w:bottom w:space="0" w:sz="0" w:val="nil"/>
-          <w:right w:space="0" w:sz="0" w:val="nil"/>
-          <w:between w:space="0" w:sz="0" w:val="nil"/>
-        </w:pBdr>
-        <w:rPr>
-          <w:sz w:val="20"/>
-          <w:szCs w:val="20"/>
-        </w:rPr>
-      </w:pPr>
-      <w:r>
-        <w:rPr>
+        <w:t xml:space="preserve">Relevant Experience</w:t>
+      </w:r>
+    </w:p>
+    <w:p>
+      <w:pPr>
+        <w:pBdr>
+          <w:top w:space="0" w:sz="0" w:val="nil"/>
+          <w:left w:space="0" w:sz="0" w:val="nil"/>
+          <w:bottom w:space="0" w:sz="0" w:val="nil"/>
+          <w:right w:space="0" w:sz="0" w:val="nil"/>
+          <w:between w:space="0" w:sz="0" w:val="nil"/>
+        </w:pBdr>
+        <w:rPr>
+          <w:rFonts w:ascii="Garamond" w:cs="Garamond" w:eastAsia="Garamond" w:hAnsi="Garamond"/>
+          <w:sz w:val="20"/>
+          <w:szCs w:val="20"/>
+        </w:rPr>
+      </w:pPr>
+      <w:r>
+        <w:rPr>
+          <w:rFonts w:ascii="Garamond" w:cs="Garamond" w:eastAsia="Garamond" w:hAnsi="Garamond"/>
           <w:b w:val="1"/>
           <w:sz w:val="20"/>
           <w:szCs w:val="20"/>
@@ -322,6 +347,7 @@
       </w:r>
       <w:r>
         <w:rPr>
+          <w:rFonts w:ascii="Garamond" w:cs="Garamond" w:eastAsia="Garamond" w:hAnsi="Garamond"/>
           <w:sz w:val="20"/>
           <w:szCs w:val="20"/>
           <w:rtl w:val="0"/>
@@ -344,17 +370,19 @@
         </w:pBdr>
         <w:ind w:left="720" w:hanging="360"/>
         <w:rPr>
-          <w:sz w:val="20"/>
-          <w:szCs w:val="20"/>
-        </w:rPr>
-      </w:pPr>
-      <w:r>
-        <w:rPr>
-          <w:sz w:val="20"/>
-          <w:szCs w:val="20"/>
-          <w:rtl w:val="0"/>
-        </w:rPr>
-        <w:t xml:space="preserve">General Linux embedded system programming with Python and Bash</w:t>
+          <w:rFonts w:ascii="Garamond" w:cs="Garamond" w:eastAsia="Garamond" w:hAnsi="Garamond"/>
+          <w:sz w:val="20"/>
+          <w:szCs w:val="20"/>
+        </w:rPr>
+      </w:pPr>
+      <w:r>
+        <w:rPr>
+          <w:rFonts w:ascii="Garamond" w:cs="Garamond" w:eastAsia="Garamond" w:hAnsi="Garamond"/>
+          <w:sz w:val="20"/>
+          <w:szCs w:val="20"/>
+          <w:rtl w:val="0"/>
+        </w:rPr>
+        <w:t xml:space="preserve">Initiated further development of a Python automated testing suite</w:t>
       </w:r>
     </w:p>
     <w:p>
@@ -372,12 +400,44 @@
         </w:pBdr>
         <w:ind w:left="720" w:hanging="360"/>
         <w:rPr>
-          <w:sz w:val="20"/>
-          <w:szCs w:val="20"/>
-        </w:rPr>
-      </w:pPr>
-      <w:r>
-        <w:rPr>
+          <w:rFonts w:ascii="Garamond" w:cs="Garamond" w:eastAsia="Garamond" w:hAnsi="Garamond"/>
+          <w:sz w:val="20"/>
+          <w:szCs w:val="20"/>
+        </w:rPr>
+      </w:pPr>
+      <w:r>
+        <w:rPr>
+          <w:rFonts w:ascii="Garamond" w:cs="Garamond" w:eastAsia="Garamond" w:hAnsi="Garamond"/>
+          <w:sz w:val="20"/>
+          <w:szCs w:val="20"/>
+          <w:rtl w:val="0"/>
+        </w:rPr>
+        <w:t xml:space="preserve">General Linux embedded system programming with Python and Bash</w:t>
+      </w:r>
+    </w:p>
+    <w:p>
+      <w:pPr>
+        <w:numPr>
+          <w:ilvl w:val="0"/>
+          <w:numId w:val="4"/>
+        </w:numPr>
+        <w:pBdr>
+          <w:top w:space="0" w:sz="0" w:val="nil"/>
+          <w:left w:space="0" w:sz="0" w:val="nil"/>
+          <w:bottom w:space="0" w:sz="0" w:val="nil"/>
+          <w:right w:space="0" w:sz="0" w:val="nil"/>
+          <w:between w:space="0" w:sz="0" w:val="nil"/>
+        </w:pBdr>
+        <w:ind w:left="720" w:hanging="360"/>
+        <w:rPr>
+          <w:rFonts w:ascii="Garamond" w:cs="Garamond" w:eastAsia="Garamond" w:hAnsi="Garamond"/>
+          <w:sz w:val="20"/>
+          <w:szCs w:val="20"/>
+        </w:rPr>
+      </w:pPr>
+      <w:r>
+        <w:rPr>
+          <w:rFonts w:ascii="Garamond" w:cs="Garamond" w:eastAsia="Garamond" w:hAnsi="Garamond"/>
           <w:sz w:val="20"/>
           <w:szCs w:val="20"/>
           <w:rtl w:val="0"/>
@@ -400,17 +460,19 @@
         </w:pBdr>
         <w:ind w:left="1440" w:hanging="360"/>
         <w:rPr>
-          <w:sz w:val="20"/>
-          <w:szCs w:val="20"/>
-        </w:rPr>
-      </w:pPr>
-      <w:r>
-        <w:rPr>
-          <w:sz w:val="20"/>
-          <w:szCs w:val="20"/>
-          <w:rtl w:val="0"/>
-        </w:rPr>
-        <w:t xml:space="preserve">Modem firmware page to demonstrate firmware for different modem cards.</w:t>
+          <w:rFonts w:ascii="Garamond" w:cs="Garamond" w:eastAsia="Garamond" w:hAnsi="Garamond"/>
+          <w:sz w:val="20"/>
+          <w:szCs w:val="20"/>
+        </w:rPr>
+      </w:pPr>
+      <w:r>
+        <w:rPr>
+          <w:rFonts w:ascii="Garamond" w:cs="Garamond" w:eastAsia="Garamond" w:hAnsi="Garamond"/>
+          <w:sz w:val="20"/>
+          <w:szCs w:val="20"/>
+          <w:rtl w:val="0"/>
+        </w:rPr>
+        <w:t xml:space="preserve">Modem firmware page to demonstrate firmware for different modem cards</w:t>
       </w:r>
     </w:p>
     <w:p>
@@ -428,35 +490,39 @@
         </w:pBdr>
         <w:ind w:left="1440" w:hanging="360"/>
         <w:rPr>
-          <w:sz w:val="20"/>
-          <w:szCs w:val="20"/>
-        </w:rPr>
-      </w:pPr>
-      <w:r>
-        <w:rPr>
-          <w:sz w:val="20"/>
-          <w:szCs w:val="20"/>
-          <w:rtl w:val="0"/>
-        </w:rPr>
-        <w:t xml:space="preserve">Sim info page to demonstrate information about current sim and set up sim switching.</w:t>
-      </w:r>
-    </w:p>
-    <w:p>
-      <w:pPr>
-        <w:pBdr>
-          <w:top w:space="0" w:sz="0" w:val="nil"/>
-          <w:left w:space="0" w:sz="0" w:val="nil"/>
-          <w:bottom w:space="0" w:sz="0" w:val="nil"/>
-          <w:right w:space="0" w:sz="0" w:val="nil"/>
-          <w:between w:space="0" w:sz="0" w:val="nil"/>
-        </w:pBdr>
-        <w:rPr>
-          <w:sz w:val="20"/>
-          <w:szCs w:val="20"/>
-        </w:rPr>
-      </w:pPr>
-      <w:r>
-        <w:rPr>
+          <w:rFonts w:ascii="Garamond" w:cs="Garamond" w:eastAsia="Garamond" w:hAnsi="Garamond"/>
+          <w:sz w:val="20"/>
+          <w:szCs w:val="20"/>
+        </w:rPr>
+      </w:pPr>
+      <w:r>
+        <w:rPr>
+          <w:rFonts w:ascii="Garamond" w:cs="Garamond" w:eastAsia="Garamond" w:hAnsi="Garamond"/>
+          <w:sz w:val="20"/>
+          <w:szCs w:val="20"/>
+          <w:rtl w:val="0"/>
+        </w:rPr>
+        <w:t xml:space="preserve">Sim info page to show information about current sim and set up sim switching</w:t>
+      </w:r>
+    </w:p>
+    <w:p>
+      <w:pPr>
+        <w:pBdr>
+          <w:top w:space="0" w:sz="0" w:val="nil"/>
+          <w:left w:space="0" w:sz="0" w:val="nil"/>
+          <w:bottom w:space="0" w:sz="0" w:val="nil"/>
+          <w:right w:space="0" w:sz="0" w:val="nil"/>
+          <w:between w:space="0" w:sz="0" w:val="nil"/>
+        </w:pBdr>
+        <w:rPr>
+          <w:rFonts w:ascii="Garamond" w:cs="Garamond" w:eastAsia="Garamond" w:hAnsi="Garamond"/>
+          <w:sz w:val="20"/>
+          <w:szCs w:val="20"/>
+        </w:rPr>
+      </w:pPr>
+      <w:r>
+        <w:rPr>
+          <w:rFonts w:ascii="Garamond" w:cs="Garamond" w:eastAsia="Garamond" w:hAnsi="Garamond"/>
           <w:b w:val="1"/>
           <w:sz w:val="20"/>
           <w:szCs w:val="20"/>
@@ -466,6 +532,7 @@
       </w:r>
       <w:r>
         <w:rPr>
+          <w:rFonts w:ascii="Garamond" w:cs="Garamond" w:eastAsia="Garamond" w:hAnsi="Garamond"/>
           <w:sz w:val="20"/>
           <w:szCs w:val="20"/>
           <w:rtl w:val="0"/>
@@ -477,7 +544,7 @@
       <w:pPr>
         <w:numPr>
           <w:ilvl w:val="0"/>
-          <w:numId w:val="7"/>
+          <w:numId w:val="8"/>
         </w:numPr>
         <w:pBdr>
           <w:top w:space="0" w:sz="0" w:val="nil"/>
@@ -494,6 +561,7 @@
       </w:pPr>
       <w:r>
         <w:rPr>
+          <w:rFonts w:ascii="Garamond" w:cs="Garamond" w:eastAsia="Garamond" w:hAnsi="Garamond"/>
           <w:b w:val="1"/>
           <w:sz w:val="20"/>
           <w:szCs w:val="20"/>
@@ -503,18 +571,19 @@
       </w:r>
       <w:r>
         <w:rPr>
-          <w:sz w:val="20"/>
-          <w:szCs w:val="20"/>
-          <w:rtl w:val="0"/>
-        </w:rPr>
-        <w:t xml:space="preserve">- A full stack site involving user authentication – provided access to users for upload files similar to Moodle</w:t>
+          <w:rFonts w:ascii="Garamond" w:cs="Garamond" w:eastAsia="Garamond" w:hAnsi="Garamond"/>
+          <w:sz w:val="20"/>
+          <w:szCs w:val="20"/>
+          <w:rtl w:val="0"/>
+        </w:rPr>
+        <w:t xml:space="preserve">- A full stack site involving user authentication – provided access for users to upload files similar to Moodle. Used HTML, CSS, Javascript, Django, and MYSQL</w:t>
       </w:r>
     </w:p>
     <w:p>
       <w:pPr>
         <w:numPr>
           <w:ilvl w:val="0"/>
-          <w:numId w:val="7"/>
+          <w:numId w:val="8"/>
         </w:numPr>
         <w:pBdr>
           <w:top w:space="0" w:sz="0" w:val="nil"/>
@@ -525,39 +594,37 @@
         </w:pBdr>
         <w:ind w:left="720" w:hanging="360"/>
         <w:rPr>
-          <w:b w:val="1"/>
-          <w:sz w:val="20"/>
-          <w:szCs w:val="20"/>
-        </w:rPr>
-      </w:pPr>
-      <w:r>
-        <w:rPr>
-          <w:b w:val="1"/>
-          <w:sz w:val="20"/>
-          <w:szCs w:val="20"/>
-          <w:rtl w:val="0"/>
-        </w:rPr>
-        <w:t xml:space="preserve">Moodle</w:t>
-      </w:r>
-      <w:r>
-        <w:rPr>
-          <w:sz w:val="20"/>
-          <w:szCs w:val="20"/>
-          <w:rtl w:val="0"/>
-        </w:rPr>
-        <w:t xml:space="preserve"> – Created open-source contributions to their site.</w:t>
-      </w:r>
-      <w:r>
-        <w:rPr>
-          <w:rtl w:val="0"/>
-        </w:rPr>
+          <w:rFonts w:ascii="Garamond" w:cs="Garamond" w:eastAsia="Garamond" w:hAnsi="Garamond"/>
+          <w:b w:val="1"/>
+          <w:sz w:val="20"/>
+          <w:szCs w:val="20"/>
+        </w:rPr>
+      </w:pPr>
+      <w:r>
+        <w:rPr>
+          <w:rFonts w:ascii="Garamond" w:cs="Garamond" w:eastAsia="Garamond" w:hAnsi="Garamond"/>
+          <w:b w:val="1"/>
+          <w:sz w:val="20"/>
+          <w:szCs w:val="20"/>
+          <w:rtl w:val="0"/>
+        </w:rPr>
+        <w:t xml:space="preserve">Wheel of Chores</w:t>
+      </w:r>
+      <w:r>
+        <w:rPr>
+          <w:rFonts w:ascii="Garamond" w:cs="Garamond" w:eastAsia="Garamond" w:hAnsi="Garamond"/>
+          <w:sz w:val="20"/>
+          <w:szCs w:val="20"/>
+          <w:rtl w:val="0"/>
+        </w:rPr>
+        <w:t xml:space="preserve"> - A full stack application that uses Javascript, NodeJS, Express, and MongoDB with MongoDB Atlas hosted on an AWS EC2 instance to randomly select a person to do a chore.</w:t>
       </w:r>
     </w:p>
     <w:p>
       <w:pPr>
         <w:numPr>
           <w:ilvl w:val="0"/>
-          <w:numId w:val="7"/>
+          <w:numId w:val="8"/>
         </w:numPr>
         <w:pBdr>
           <w:top w:space="0" w:sz="0" w:val="nil"/>
@@ -568,33 +635,41 @@
         </w:pBdr>
         <w:ind w:left="720" w:hanging="360"/>
         <w:rPr>
-          <w:sz w:val="20"/>
-          <w:szCs w:val="20"/>
-        </w:rPr>
-      </w:pPr>
-      <w:r>
-        <w:rPr>
-          <w:b w:val="1"/>
-          <w:sz w:val="20"/>
-          <w:szCs w:val="20"/>
-          <w:rtl w:val="0"/>
-        </w:rPr>
-        <w:t xml:space="preserve">Clack </w:t>
-      </w:r>
-      <w:r>
-        <w:rPr>
-          <w:sz w:val="20"/>
-          <w:szCs w:val="20"/>
-          <w:rtl w:val="0"/>
-        </w:rPr>
-        <w:t xml:space="preserve">- A java slack clone that is utilized for transferring messages and the development and creation of channels.</w:t>
+          <w:b w:val="1"/>
+          <w:sz w:val="20"/>
+          <w:szCs w:val="20"/>
+        </w:rPr>
+      </w:pPr>
+      <w:r>
+        <w:rPr>
+          <w:rFonts w:ascii="Garamond" w:cs="Garamond" w:eastAsia="Garamond" w:hAnsi="Garamond"/>
+          <w:b w:val="1"/>
+          <w:sz w:val="20"/>
+          <w:szCs w:val="20"/>
+          <w:rtl w:val="0"/>
+        </w:rPr>
+        <w:t xml:space="preserve">Moodle</w:t>
+      </w:r>
+      <w:r>
+        <w:rPr>
+          <w:rFonts w:ascii="Garamond" w:cs="Garamond" w:eastAsia="Garamond" w:hAnsi="Garamond"/>
+          <w:sz w:val="20"/>
+          <w:szCs w:val="20"/>
+          <w:rtl w:val="0"/>
+        </w:rPr>
+        <w:t xml:space="preserve"> – Created open-source contributions to Moodle using PHP and ran tests using Behat</w:t>
+      </w:r>
+      <w:r>
+        <w:rPr>
+          <w:rtl w:val="0"/>
+        </w:rPr>
       </w:r>
     </w:p>
     <w:p>
       <w:pPr>
         <w:numPr>
           <w:ilvl w:val="0"/>
-          <w:numId w:val="7"/>
+          <w:numId w:val="8"/>
         </w:numPr>
         <w:pBdr>
           <w:top w:space="0" w:sz="0" w:val="nil"/>
@@ -605,39 +680,35 @@
         </w:pBdr>
         <w:ind w:left="720" w:hanging="360"/>
         <w:rPr>
-          <w:b w:val="1"/>
-          <w:sz w:val="20"/>
-          <w:szCs w:val="20"/>
-        </w:rPr>
-      </w:pPr>
-      <w:r>
-        <w:rPr>
-          <w:b w:val="1"/>
-          <w:sz w:val="20"/>
-          <w:szCs w:val="20"/>
-          <w:rtl w:val="0"/>
-        </w:rPr>
-        <w:t xml:space="preserve">Embedded System</w:t>
-      </w:r>
-      <w:r>
-        <w:rPr>
-          <w:sz w:val="20"/>
-          <w:szCs w:val="20"/>
-          <w:rtl w:val="0"/>
-        </w:rPr>
-        <w:t xml:space="preserve"> - Wrote embedded C code on FRDM-KL25Z microcontroller to perform various functions.</w:t>
-      </w:r>
-      <w:r>
-        <w:rPr>
-          <w:rtl w:val="0"/>
-        </w:rPr>
+          <w:sz w:val="20"/>
+          <w:szCs w:val="20"/>
+        </w:rPr>
+      </w:pPr>
+      <w:r>
+        <w:rPr>
+          <w:rFonts w:ascii="Garamond" w:cs="Garamond" w:eastAsia="Garamond" w:hAnsi="Garamond"/>
+          <w:b w:val="1"/>
+          <w:sz w:val="20"/>
+          <w:szCs w:val="20"/>
+          <w:rtl w:val="0"/>
+        </w:rPr>
+        <w:t xml:space="preserve">Clack </w:t>
+      </w:r>
+      <w:r>
+        <w:rPr>
+          <w:rFonts w:ascii="Garamond" w:cs="Garamond" w:eastAsia="Garamond" w:hAnsi="Garamond"/>
+          <w:sz w:val="20"/>
+          <w:szCs w:val="20"/>
+          <w:rtl w:val="0"/>
+        </w:rPr>
+        <w:t xml:space="preserve">- A Java slack clone that is utilized for transferring messages and the development and creation of text channels</w:t>
       </w:r>
     </w:p>
     <w:p>
       <w:pPr>
         <w:numPr>
           <w:ilvl w:val="0"/>
-          <w:numId w:val="7"/>
+          <w:numId w:val="8"/>
         </w:numPr>
         <w:pBdr>
           <w:top w:space="0" w:sz="0" w:val="nil"/>
@@ -655,20 +726,22 @@
       </w:pPr>
       <w:r>
         <w:rPr>
-          <w:b w:val="1"/>
-          <w:sz w:val="20"/>
-          <w:szCs w:val="20"/>
-          <w:rtl w:val="0"/>
-        </w:rPr>
-        <w:t xml:space="preserve">Amazon Android app </w:t>
-      </w:r>
-      <w:r>
-        <w:rPr>
-          <w:sz w:val="20"/>
-          <w:szCs w:val="20"/>
-          <w:rtl w:val="0"/>
-        </w:rPr>
-        <w:t xml:space="preserve">– Created an android app that allowed users to search through items and add them to a cart.</w:t>
+          <w:rFonts w:ascii="Garamond" w:cs="Garamond" w:eastAsia="Garamond" w:hAnsi="Garamond"/>
+          <w:b w:val="1"/>
+          <w:sz w:val="20"/>
+          <w:szCs w:val="20"/>
+          <w:rtl w:val="0"/>
+        </w:rPr>
+        <w:t xml:space="preserve">Embedded System</w:t>
+      </w:r>
+      <w:r>
+        <w:rPr>
+          <w:rFonts w:ascii="Garamond" w:cs="Garamond" w:eastAsia="Garamond" w:hAnsi="Garamond"/>
+          <w:sz w:val="20"/>
+          <w:szCs w:val="20"/>
+          <w:rtl w:val="0"/>
+        </w:rPr>
+        <w:t xml:space="preserve"> - Wrote embedded C code on FRDM-KL25Z microcontroller to perform various functions</w:t>
       </w:r>
       <w:r>
         <w:rPr>
@@ -680,42 +753,40 @@
       <w:pPr>
         <w:numPr>
           <w:ilvl w:val="0"/>
-          <w:numId w:val="7"/>
+          <w:numId w:val="8"/>
         </w:numPr>
-        <w:ind w:left="720" w:hanging="360"/>
-        <w:rPr>
-          <w:b w:val="1"/>
-          <w:i w:val="1"/>
-          <w:sz w:val="20"/>
-          <w:szCs w:val="20"/>
-        </w:rPr>
-      </w:pPr>
-      <w:r>
-        <w:rPr>
-          <w:b w:val="1"/>
-          <w:sz w:val="20"/>
-          <w:szCs w:val="20"/>
-          <w:rtl w:val="0"/>
-        </w:rPr>
-        <w:t xml:space="preserve">Traffic Light Simulation</w:t>
-      </w:r>
-      <w:r>
-        <w:rPr>
-          <w:b w:val="1"/>
-          <w:i w:val="1"/>
-          <w:sz w:val="20"/>
-          <w:szCs w:val="20"/>
-          <w:rtl w:val="0"/>
-        </w:rPr>
-        <w:t xml:space="preserve">: </w:t>
-      </w:r>
-      <w:r>
-        <w:rPr>
-          <w:sz w:val="20"/>
-          <w:szCs w:val="20"/>
-          <w:rtl w:val="0"/>
-        </w:rPr>
-        <w:t xml:space="preserve">Utilized global variables across multiple files, combining hardware and coding, leveraging sensor technology to detect vehicles. </w:t>
+        <w:pBdr>
+          <w:top w:space="0" w:sz="0" w:val="nil"/>
+          <w:left w:space="0" w:sz="0" w:val="nil"/>
+          <w:bottom w:space="0" w:sz="0" w:val="nil"/>
+          <w:right w:space="0" w:sz="0" w:val="nil"/>
+          <w:between w:space="0" w:sz="0" w:val="nil"/>
+        </w:pBdr>
+        <w:ind w:left="720" w:hanging="360"/>
+        <w:rPr>
+          <w:b w:val="1"/>
+          <w:sz w:val="20"/>
+          <w:szCs w:val="20"/>
+        </w:rPr>
+      </w:pPr>
+      <w:r>
+        <w:rPr>
+          <w:rFonts w:ascii="Garamond" w:cs="Garamond" w:eastAsia="Garamond" w:hAnsi="Garamond"/>
+          <w:b w:val="1"/>
+          <w:sz w:val="20"/>
+          <w:szCs w:val="20"/>
+          <w:rtl w:val="0"/>
+        </w:rPr>
+        <w:t xml:space="preserve">Amazon Android app </w:t>
+      </w:r>
+      <w:r>
+        <w:rPr>
+          <w:rFonts w:ascii="Garamond" w:cs="Garamond" w:eastAsia="Garamond" w:hAnsi="Garamond"/>
+          <w:sz w:val="20"/>
+          <w:szCs w:val="20"/>
+          <w:rtl w:val="0"/>
+        </w:rPr>
+        <w:t xml:space="preserve">– Created an android app that allowed users to search through items and add them to a cart using Java</w:t>
       </w:r>
       <w:r>
         <w:rPr>
@@ -727,7 +798,7 @@
       <w:pPr>
         <w:numPr>
           <w:ilvl w:val="0"/>
-          <w:numId w:val="7"/>
+          <w:numId w:val="8"/>
         </w:numPr>
         <w:ind w:left="720" w:hanging="360"/>
         <w:rPr>
@@ -739,36 +810,51 @@
       </w:pPr>
       <w:r>
         <w:rPr>
-          <w:b w:val="1"/>
-          <w:sz w:val="20"/>
-          <w:szCs w:val="20"/>
-          <w:rtl w:val="0"/>
-        </w:rPr>
-        <w:t xml:space="preserve">Wind Turbine Program: </w:t>
-      </w:r>
-      <w:r>
-        <w:rPr>
-          <w:sz w:val="20"/>
-          <w:szCs w:val="20"/>
-          <w:rtl w:val="0"/>
-        </w:rPr>
-        <w:t xml:space="preserve">Performed specific data analysis for the creation of graphs and plots of a fully operating turbine in MATLAB.</w:t>
-      </w:r>
-      <w:r>
-        <w:rPr>
-          <w:rtl w:val="0"/>
-        </w:rPr>
-      </w:r>
-    </w:p>
-    <w:p>
-      <w:pPr>
-        <w:rPr>
-          <w:sz w:val="20"/>
-          <w:szCs w:val="20"/>
-        </w:rPr>
-      </w:pPr>
-      <w:r>
-        <w:rPr>
+          <w:rFonts w:ascii="Garamond" w:cs="Garamond" w:eastAsia="Garamond" w:hAnsi="Garamond"/>
+          <w:b w:val="1"/>
+          <w:sz w:val="20"/>
+          <w:szCs w:val="20"/>
+          <w:rtl w:val="0"/>
+        </w:rPr>
+        <w:t xml:space="preserve">Traffic Light Simulation</w:t>
+      </w:r>
+      <w:r>
+        <w:rPr>
+          <w:rFonts w:ascii="Garamond" w:cs="Garamond" w:eastAsia="Garamond" w:hAnsi="Garamond"/>
+          <w:b w:val="1"/>
+          <w:i w:val="1"/>
+          <w:sz w:val="20"/>
+          <w:szCs w:val="20"/>
+          <w:rtl w:val="0"/>
+        </w:rPr>
+        <w:t xml:space="preserve">: </w:t>
+      </w:r>
+      <w:r>
+        <w:rPr>
+          <w:rFonts w:ascii="Garamond" w:cs="Garamond" w:eastAsia="Garamond" w:hAnsi="Garamond"/>
+          <w:sz w:val="20"/>
+          <w:szCs w:val="20"/>
+          <w:rtl w:val="0"/>
+        </w:rPr>
+        <w:t xml:space="preserve">Utilized global variables across multiple files, combining hardware and coding, leveraging sensor technology to detect vehicles</w:t>
+      </w:r>
+      <w:r>
+        <w:rPr>
+          <w:rtl w:val="0"/>
+        </w:rPr>
+      </w:r>
+    </w:p>
+    <w:p>
+      <w:pPr>
+        <w:rPr>
+          <w:rFonts w:ascii="Garamond" w:cs="Garamond" w:eastAsia="Garamond" w:hAnsi="Garamond"/>
+          <w:sz w:val="20"/>
+          <w:szCs w:val="20"/>
+        </w:rPr>
+      </w:pPr>
+      <w:r>
+        <w:rPr>
+          <w:rFonts w:ascii="Garamond" w:cs="Garamond" w:eastAsia="Garamond" w:hAnsi="Garamond"/>
           <w:b w:val="1"/>
           <w:sz w:val="20"/>
           <w:szCs w:val="20"/>
@@ -786,7 +872,7 @@
       <w:pPr>
         <w:numPr>
           <w:ilvl w:val="0"/>
-          <w:numId w:val="7"/>
+          <w:numId w:val="8"/>
         </w:numPr>
         <w:pBdr>
           <w:top w:space="0" w:sz="0" w:val="nil"/>
@@ -803,6 +889,7 @@
       </w:pPr>
       <w:r>
         <w:rPr>
+          <w:rFonts w:ascii="Garamond" w:cs="Garamond" w:eastAsia="Garamond" w:hAnsi="Garamond"/>
           <w:b w:val="1"/>
           <w:sz w:val="20"/>
           <w:szCs w:val="20"/>
@@ -812,15 +899,17 @@
       </w:r>
       <w:r>
         <w:rPr>
-          <w:sz w:val="20"/>
-          <w:szCs w:val="20"/>
-          <w:rtl w:val="0"/>
-        </w:rPr>
-        <w:t xml:space="preserve">– Developed a portfolio site using ThreeJS and Vite for the purpose of demonstrating the portfolio’s most recent technical projects. Portfolio can be accessed: </w:t>
-      </w:r>
-      <w:hyperlink r:id="rId10">
+          <w:rFonts w:ascii="Garamond" w:cs="Garamond" w:eastAsia="Garamond" w:hAnsi="Garamond"/>
+          <w:sz w:val="20"/>
+          <w:szCs w:val="20"/>
+          <w:rtl w:val="0"/>
+        </w:rPr>
+        <w:t xml:space="preserve">– Developed a portfolio site using ThreeJS and Vite for the purpose of demonstrating the portfolio’s most recent technical projects. Portfolio can be accessed at: </w:t>
+      </w:r>
+      <w:hyperlink r:id="rId9">
         <w:r>
           <w:rPr>
+            <w:rFonts w:ascii="Garamond" w:cs="Garamond" w:eastAsia="Garamond" w:hAnsi="Garamond"/>
             <w:b w:val="1"/>
             <w:color w:val="0000ff"/>
             <w:sz w:val="20"/>
@@ -841,7 +930,7 @@
       <w:pPr>
         <w:numPr>
           <w:ilvl w:val="0"/>
-          <w:numId w:val="7"/>
+          <w:numId w:val="8"/>
         </w:numPr>
         <w:pBdr>
           <w:top w:space="0" w:sz="0" w:val="nil"/>
@@ -858,6 +947,7 @@
       </w:pPr>
       <w:r>
         <w:rPr>
+          <w:rFonts w:ascii="Garamond" w:cs="Garamond" w:eastAsia="Garamond" w:hAnsi="Garamond"/>
           <w:b w:val="1"/>
           <w:sz w:val="20"/>
           <w:szCs w:val="20"/>
@@ -867,11 +957,12 @@
       </w:r>
       <w:r>
         <w:rPr>
-          <w:sz w:val="20"/>
-          <w:szCs w:val="20"/>
-          <w:rtl w:val="0"/>
-        </w:rPr>
-        <w:t xml:space="preserve">- Operated a Minecraft bukkit server off a raspberrypi3, performing and troubleshooting/testing with configuration files.</w:t>
+          <w:rFonts w:ascii="Garamond" w:cs="Garamond" w:eastAsia="Garamond" w:hAnsi="Garamond"/>
+          <w:sz w:val="20"/>
+          <w:szCs w:val="20"/>
+          <w:rtl w:val="0"/>
+        </w:rPr>
+        <w:t xml:space="preserve">- Operated a Minecraft bukkit server off a raspberrypi3 and the Oracle Cloud Infrastructure, performing and troubleshooting/testing with configuration files</w:t>
       </w:r>
     </w:p>
     <w:p>
@@ -889,6 +980,7 @@
       </w:pPr>
       <w:r>
         <w:rPr>
+          <w:rFonts w:ascii="Garamond" w:cs="Garamond" w:eastAsia="Garamond" w:hAnsi="Garamond"/>
           <w:b w:val="1"/>
           <w:sz w:val="20"/>
           <w:szCs w:val="20"/>
@@ -898,11 +990,12 @@
       </w:r>
       <w:r>
         <w:rPr>
-          <w:sz w:val="20"/>
-          <w:szCs w:val="20"/>
-          <w:rtl w:val="0"/>
-        </w:rPr>
-        <w:t xml:space="preserve">Open-source roadmap for full stack web development.</w:t>
+          <w:rFonts w:ascii="Garamond" w:cs="Garamond" w:eastAsia="Garamond" w:hAnsi="Garamond"/>
+          <w:sz w:val="20"/>
+          <w:szCs w:val="20"/>
+          <w:rtl w:val="0"/>
+        </w:rPr>
+        <w:t xml:space="preserve">Open-source roadmap for full stack web development</w:t>
       </w:r>
       <w:r>
         <w:rPr>
@@ -925,6 +1018,7 @@
       </w:pPr>
       <w:r>
         <w:rPr>
+          <w:rFonts w:ascii="Garamond" w:cs="Garamond" w:eastAsia="Garamond" w:hAnsi="Garamond"/>
           <w:b w:val="1"/>
           <w:sz w:val="20"/>
           <w:szCs w:val="20"/>
@@ -934,6 +1028,7 @@
       </w:r>
       <w:r>
         <w:rPr>
+          <w:rFonts w:ascii="Garamond" w:cs="Garamond" w:eastAsia="Garamond" w:hAnsi="Garamond"/>
           <w:sz w:val="20"/>
           <w:szCs w:val="20"/>
           <w:rtl w:val="0"/>
@@ -956,19 +1051,203 @@
           <w:between w:space="0" w:sz="0" w:val="nil"/>
         </w:pBdr>
         <w:rPr>
-          <w:b w:val="1"/>
-          <w:sz w:val="20"/>
-          <w:szCs w:val="20"/>
-        </w:rPr>
-      </w:pPr>
-      <w:r>
-        <w:rPr>
+          <w:rFonts w:ascii="Garamond" w:cs="Garamond" w:eastAsia="Garamond" w:hAnsi="Garamond"/>
+          <w:b w:val="1"/>
+          <w:sz w:val="20"/>
+          <w:szCs w:val="20"/>
+        </w:rPr>
+      </w:pPr>
+      <w:r>
+        <w:rPr>
+          <w:rFonts w:ascii="Garamond" w:cs="Garamond" w:eastAsia="Garamond" w:hAnsi="Garamond"/>
           <w:b w:val="1"/>
           <w:sz w:val="20"/>
           <w:szCs w:val="20"/>
           <w:rtl w:val="0"/>
         </w:rPr>
         <w:t xml:space="preserve">Coding Experience</w:t>
+      </w:r>
+    </w:p>
+    <w:p>
+      <w:pPr>
+        <w:numPr>
+          <w:ilvl w:val="0"/>
+          <w:numId w:val="7"/>
+        </w:numPr>
+        <w:pBdr>
+          <w:top w:space="0" w:sz="0" w:val="nil"/>
+          <w:left w:space="0" w:sz="0" w:val="nil"/>
+          <w:bottom w:space="0" w:sz="0" w:val="nil"/>
+          <w:right w:space="0" w:sz="0" w:val="nil"/>
+          <w:between w:space="0" w:sz="0" w:val="nil"/>
+        </w:pBdr>
+        <w:ind w:left="720" w:hanging="360"/>
+        <w:rPr>
+          <w:rFonts w:ascii="Garamond" w:cs="Garamond" w:eastAsia="Garamond" w:hAnsi="Garamond"/>
+          <w:sz w:val="20"/>
+          <w:szCs w:val="20"/>
+        </w:rPr>
+      </w:pPr>
+      <w:r>
+        <w:rPr>
+          <w:rFonts w:ascii="Garamond" w:cs="Garamond" w:eastAsia="Garamond" w:hAnsi="Garamond"/>
+          <w:sz w:val="20"/>
+          <w:szCs w:val="20"/>
+          <w:rtl w:val="0"/>
+        </w:rPr>
+        <w:t xml:space="preserve">JavaScript, CSS, HTML, React, Python, MySQL, NodeJS, Webpack, Vite, Java, C++, C, PHP, Django, MATLAB, MIPS assembly</w:t>
+      </w:r>
+    </w:p>
+    <w:p>
+      <w:pPr>
+        <w:pBdr>
+          <w:top w:space="0" w:sz="0" w:val="nil"/>
+          <w:left w:space="0" w:sz="0" w:val="nil"/>
+          <w:bottom w:space="0" w:sz="0" w:val="nil"/>
+          <w:right w:space="0" w:sz="0" w:val="nil"/>
+          <w:between w:space="0" w:sz="0" w:val="nil"/>
+        </w:pBdr>
+        <w:rPr>
+          <w:rFonts w:ascii="Garamond" w:cs="Garamond" w:eastAsia="Garamond" w:hAnsi="Garamond"/>
+          <w:b w:val="1"/>
+          <w:sz w:val="24"/>
+          <w:szCs w:val="24"/>
+          <w:u w:val="single"/>
+        </w:rPr>
+      </w:pPr>
+      <w:r>
+        <w:rPr>
+          <w:rtl w:val="0"/>
+        </w:rPr>
+      </w:r>
+    </w:p>
+    <w:p>
+      <w:pPr>
+        <w:pBdr>
+          <w:top w:space="0" w:sz="0" w:val="nil"/>
+          <w:left w:space="0" w:sz="0" w:val="nil"/>
+          <w:bottom w:space="0" w:sz="0" w:val="nil"/>
+          <w:right w:space="0" w:sz="0" w:val="nil"/>
+          <w:between w:space="0" w:sz="0" w:val="nil"/>
+        </w:pBdr>
+        <w:rPr>
+          <w:rFonts w:ascii="Garamond" w:cs="Garamond" w:eastAsia="Garamond" w:hAnsi="Garamond"/>
+          <w:b w:val="1"/>
+          <w:sz w:val="24"/>
+          <w:szCs w:val="24"/>
+          <w:u w:val="single"/>
+        </w:rPr>
+      </w:pPr>
+      <w:r>
+        <w:rPr>
+          <w:rFonts w:ascii="Garamond" w:cs="Garamond" w:eastAsia="Garamond" w:hAnsi="Garamond"/>
+          <w:b w:val="1"/>
+          <w:sz w:val="24"/>
+          <w:szCs w:val="24"/>
+          <w:u w:val="single"/>
+          <w:rtl w:val="0"/>
+        </w:rPr>
+        <w:t xml:space="preserve">Work Experience</w:t>
+      </w:r>
+    </w:p>
+    <w:p>
+      <w:pPr>
+        <w:pBdr>
+          <w:top w:space="0" w:sz="0" w:val="nil"/>
+          <w:left w:space="0" w:sz="0" w:val="nil"/>
+          <w:bottom w:space="0" w:sz="0" w:val="nil"/>
+          <w:right w:space="0" w:sz="0" w:val="nil"/>
+          <w:between w:space="0" w:sz="0" w:val="nil"/>
+        </w:pBdr>
+        <w:rPr>
+          <w:rFonts w:ascii="Garamond" w:cs="Garamond" w:eastAsia="Garamond" w:hAnsi="Garamond"/>
+          <w:sz w:val="20"/>
+          <w:szCs w:val="20"/>
+        </w:rPr>
+      </w:pPr>
+      <w:r>
+        <w:rPr>
+          <w:rFonts w:ascii="Garamond" w:cs="Garamond" w:eastAsia="Garamond" w:hAnsi="Garamond"/>
+          <w:b w:val="1"/>
+          <w:sz w:val="20"/>
+          <w:szCs w:val="20"/>
+          <w:rtl w:val="0"/>
+        </w:rPr>
+        <w:t xml:space="preserve">Czig Meister Brewing Company- </w:t>
+      </w:r>
+      <w:r>
+        <w:rPr>
+          <w:rFonts w:ascii="Garamond" w:cs="Garamond" w:eastAsia="Garamond" w:hAnsi="Garamond"/>
+          <w:sz w:val="20"/>
+          <w:szCs w:val="20"/>
+          <w:rtl w:val="0"/>
+        </w:rPr>
+        <w:t xml:space="preserve">2023-Present</w:t>
+      </w:r>
+    </w:p>
+    <w:p>
+      <w:pPr>
+        <w:numPr>
+          <w:ilvl w:val="0"/>
+          <w:numId w:val="5"/>
+        </w:numPr>
+        <w:pBdr>
+          <w:top w:space="0" w:sz="0" w:val="nil"/>
+          <w:left w:space="0" w:sz="0" w:val="nil"/>
+          <w:bottom w:space="0" w:sz="0" w:val="nil"/>
+          <w:right w:space="0" w:sz="0" w:val="nil"/>
+          <w:between w:space="0" w:sz="0" w:val="nil"/>
+        </w:pBdr>
+        <w:ind w:left="720" w:hanging="360"/>
+        <w:rPr>
+          <w:rFonts w:ascii="Garamond" w:cs="Garamond" w:eastAsia="Garamond" w:hAnsi="Garamond"/>
+          <w:sz w:val="20"/>
+          <w:szCs w:val="20"/>
+        </w:rPr>
+      </w:pPr>
+      <w:r>
+        <w:rPr>
+          <w:rFonts w:ascii="Garamond" w:cs="Garamond" w:eastAsia="Garamond" w:hAnsi="Garamond"/>
+          <w:sz w:val="20"/>
+          <w:szCs w:val="20"/>
+          <w:rtl w:val="0"/>
+        </w:rPr>
+        <w:t xml:space="preserve">Work full time to craft beer, create interactive events, and communicate with fellow employees</w:t>
+      </w:r>
+    </w:p>
+    <w:p>
+      <w:pPr>
+        <w:pBdr>
+          <w:top w:space="0" w:sz="0" w:val="nil"/>
+          <w:left w:space="0" w:sz="0" w:val="nil"/>
+          <w:bottom w:space="0" w:sz="0" w:val="nil"/>
+          <w:right w:space="0" w:sz="0" w:val="nil"/>
+          <w:between w:space="0" w:sz="0" w:val="nil"/>
+        </w:pBdr>
+        <w:rPr>
+          <w:rFonts w:ascii="Garamond" w:cs="Garamond" w:eastAsia="Garamond" w:hAnsi="Garamond"/>
+          <w:sz w:val="20"/>
+          <w:szCs w:val="20"/>
+        </w:rPr>
+      </w:pPr>
+      <w:r>
+        <w:rPr>
+          <w:rFonts w:ascii="Garamond" w:cs="Garamond" w:eastAsia="Garamond" w:hAnsi="Garamond"/>
+          <w:b w:val="1"/>
+          <w:sz w:val="20"/>
+          <w:szCs w:val="20"/>
+          <w:rtl w:val="0"/>
+        </w:rPr>
+        <w:t xml:space="preserve">SJJ HVAC Company-</w:t>
+      </w:r>
+      <w:r>
+        <w:rPr>
+          <w:rFonts w:ascii="Garamond" w:cs="Garamond" w:eastAsia="Garamond" w:hAnsi="Garamond"/>
+          <w:sz w:val="20"/>
+          <w:szCs w:val="20"/>
+          <w:rtl w:val="0"/>
+        </w:rPr>
+        <w:t xml:space="preserve"> 2014-Present</w:t>
       </w:r>
     </w:p>
     <w:p>
@@ -986,138 +1265,32 @@
         </w:pBdr>
         <w:ind w:left="720" w:hanging="360"/>
         <w:rPr>
-          <w:sz w:val="20"/>
-          <w:szCs w:val="20"/>
-        </w:rPr>
-      </w:pPr>
-      <w:r>
-        <w:rPr>
-          <w:sz w:val="20"/>
-          <w:szCs w:val="20"/>
-          <w:rtl w:val="0"/>
-        </w:rPr>
-        <w:t xml:space="preserve">JavaScript, CSS, HTML, React, Python, MySQL, NodeJS, Webpack, Vite, Java, C++, C, PHP, Django, MATLAB, MIPS assembly.</w:t>
-      </w:r>
-    </w:p>
-    <w:p>
-      <w:pPr>
-        <w:pBdr>
-          <w:top w:space="0" w:sz="0" w:val="nil"/>
-          <w:left w:space="0" w:sz="0" w:val="nil"/>
-          <w:bottom w:space="0" w:sz="0" w:val="nil"/>
-          <w:right w:space="0" w:sz="0" w:val="nil"/>
-          <w:between w:space="0" w:sz="0" w:val="nil"/>
-        </w:pBdr>
-        <w:rPr>
-          <w:b w:val="1"/>
-          <w:sz w:val="24"/>
-          <w:szCs w:val="24"/>
-          <w:u w:val="single"/>
-        </w:rPr>
-      </w:pPr>
-      <w:r>
-        <w:rPr>
-          <w:rtl w:val="0"/>
-        </w:rPr>
-      </w:r>
-    </w:p>
-    <w:p>
-      <w:pPr>
-        <w:pBdr>
-          <w:top w:space="0" w:sz="0" w:val="nil"/>
-          <w:left w:space="0" w:sz="0" w:val="nil"/>
-          <w:bottom w:space="0" w:sz="0" w:val="nil"/>
-          <w:right w:space="0" w:sz="0" w:val="nil"/>
-          <w:between w:space="0" w:sz="0" w:val="nil"/>
-        </w:pBdr>
-        <w:rPr>
-          <w:b w:val="1"/>
-          <w:sz w:val="24"/>
-          <w:szCs w:val="24"/>
-          <w:u w:val="single"/>
-        </w:rPr>
-      </w:pPr>
-      <w:r>
-        <w:rPr>
-          <w:b w:val="1"/>
-          <w:sz w:val="24"/>
-          <w:szCs w:val="24"/>
-          <w:u w:val="single"/>
-          <w:rtl w:val="0"/>
-        </w:rPr>
-        <w:t xml:space="preserve">Part-time Work Experience</w:t>
-      </w:r>
-    </w:p>
-    <w:p>
-      <w:pPr>
-        <w:pBdr>
-          <w:top w:space="0" w:sz="0" w:val="nil"/>
-          <w:left w:space="0" w:sz="0" w:val="nil"/>
-          <w:bottom w:space="0" w:sz="0" w:val="nil"/>
-          <w:right w:space="0" w:sz="0" w:val="nil"/>
-          <w:between w:space="0" w:sz="0" w:val="nil"/>
-        </w:pBdr>
-        <w:rPr>
-          <w:sz w:val="20"/>
-          <w:szCs w:val="20"/>
-        </w:rPr>
-      </w:pPr>
-      <w:r>
-        <w:rPr>
-          <w:b w:val="1"/>
-          <w:sz w:val="20"/>
-          <w:szCs w:val="20"/>
-          <w:rtl w:val="0"/>
-        </w:rPr>
-        <w:t xml:space="preserve">SJJ HVAC Company-</w:t>
-      </w:r>
-      <w:r>
-        <w:rPr>
-          <w:sz w:val="20"/>
-          <w:szCs w:val="20"/>
-          <w:rtl w:val="0"/>
-        </w:rPr>
-        <w:t xml:space="preserve"> 2014-2023, Summers</w:t>
-      </w:r>
-    </w:p>
-    <w:p>
-      <w:pPr>
-        <w:numPr>
-          <w:ilvl w:val="0"/>
-          <w:numId w:val="5"/>
-        </w:numPr>
-        <w:pBdr>
-          <w:top w:space="0" w:sz="0" w:val="nil"/>
-          <w:left w:space="0" w:sz="0" w:val="nil"/>
-          <w:bottom w:space="0" w:sz="0" w:val="nil"/>
-          <w:right w:space="0" w:sz="0" w:val="nil"/>
-          <w:between w:space="0" w:sz="0" w:val="nil"/>
-        </w:pBdr>
-        <w:ind w:left="720" w:hanging="360"/>
-        <w:rPr>
-          <w:sz w:val="20"/>
-          <w:szCs w:val="20"/>
-        </w:rPr>
-      </w:pPr>
-      <w:r>
-        <w:rPr>
-          <w:sz w:val="20"/>
-          <w:szCs w:val="20"/>
-          <w:rtl w:val="0"/>
-        </w:rPr>
-        <w:t xml:space="preserve">Apprentice for a small HVAC business - Developed skills in complex wiring, soldering, and technical problem solving and troubleshooting on multiple service calls.</w:t>
-      </w:r>
-    </w:p>
-    <w:p>
-      <w:pPr>
-        <w:pBdr>
-          <w:top w:space="0" w:sz="0" w:val="nil"/>
-          <w:left w:space="0" w:sz="0" w:val="nil"/>
-          <w:bottom w:space="0" w:sz="0" w:val="nil"/>
-          <w:right w:space="0" w:sz="0" w:val="nil"/>
-          <w:between w:space="0" w:sz="0" w:val="nil"/>
-        </w:pBdr>
-        <w:rPr>
+          <w:rFonts w:ascii="Garamond" w:cs="Garamond" w:eastAsia="Garamond" w:hAnsi="Garamond"/>
+          <w:sz w:val="20"/>
+          <w:szCs w:val="20"/>
+        </w:rPr>
+      </w:pPr>
+      <w:r>
+        <w:rPr>
+          <w:rFonts w:ascii="Garamond" w:cs="Garamond" w:eastAsia="Garamond" w:hAnsi="Garamond"/>
+          <w:sz w:val="20"/>
+          <w:szCs w:val="20"/>
+          <w:rtl w:val="0"/>
+        </w:rPr>
+        <w:t xml:space="preserve">Apprentice for a small HVAC business - Developed skills in complex wiring, soldering, and technical problem solving and troubleshooting on multiple service calls</w:t>
+      </w:r>
+    </w:p>
+    <w:p>
+      <w:pPr>
+        <w:pBdr>
+          <w:top w:space="0" w:sz="0" w:val="nil"/>
+          <w:left w:space="0" w:sz="0" w:val="nil"/>
+          <w:bottom w:space="0" w:sz="0" w:val="nil"/>
+          <w:right w:space="0" w:sz="0" w:val="nil"/>
+          <w:between w:space="0" w:sz="0" w:val="nil"/>
+        </w:pBdr>
+        <w:rPr>
+          <w:rFonts w:ascii="Garamond" w:cs="Garamond" w:eastAsia="Garamond" w:hAnsi="Garamond"/>
           <w:b w:val="1"/>
           <w:color w:val="6aa84f"/>
           <w:sz w:val="24"/>
@@ -1127,6 +1300,7 @@
       </w:pPr>
       <w:r>
         <w:rPr>
+          <w:rFonts w:ascii="Garamond" w:cs="Garamond" w:eastAsia="Garamond" w:hAnsi="Garamond"/>
           <w:b w:val="1"/>
           <w:sz w:val="24"/>
           <w:szCs w:val="24"/>
@@ -1151,44 +1325,14 @@
           <w:between w:space="0" w:sz="0" w:val="nil"/>
         </w:pBdr>
         <w:rPr>
-          <w:sz w:val="20"/>
-          <w:szCs w:val="20"/>
-        </w:rPr>
-      </w:pPr>
-      <w:r>
-        <w:rPr>
-          <w:b w:val="1"/>
-          <w:sz w:val="20"/>
-          <w:szCs w:val="20"/>
-          <w:rtl w:val="0"/>
-        </w:rPr>
-        <w:t xml:space="preserve">Clarkson University Outing Club,</w:t>
-      </w:r>
-      <w:r>
-        <w:rPr>
-          <w:sz w:val="20"/>
-          <w:szCs w:val="20"/>
-          <w:rtl w:val="0"/>
-        </w:rPr>
-        <w:t xml:space="preserve"> Clarkson University (2018- 2020)</w:t>
-      </w:r>
-    </w:p>
-    <w:p>
-      <w:pPr>
-        <w:pBdr>
-          <w:top w:space="0" w:sz="0" w:val="nil"/>
-          <w:left w:space="0" w:sz="0" w:val="nil"/>
-          <w:bottom w:space="0" w:sz="0" w:val="nil"/>
-          <w:right w:space="0" w:sz="0" w:val="nil"/>
-          <w:between w:space="0" w:sz="0" w:val="nil"/>
-        </w:pBdr>
-        <w:rPr>
-          <w:sz w:val="20"/>
-          <w:szCs w:val="20"/>
-        </w:rPr>
-      </w:pPr>
-      <w:r>
-        <w:rPr>
+          <w:rFonts w:ascii="Garamond" w:cs="Garamond" w:eastAsia="Garamond" w:hAnsi="Garamond"/>
+          <w:sz w:val="20"/>
+          <w:szCs w:val="20"/>
+        </w:rPr>
+      </w:pPr>
+      <w:r>
+        <w:rPr>
+          <w:rFonts w:ascii="Garamond" w:cs="Garamond" w:eastAsia="Garamond" w:hAnsi="Garamond"/>
           <w:b w:val="1"/>
           <w:sz w:val="20"/>
           <w:szCs w:val="20"/>
@@ -1198,6 +1342,7 @@
       </w:r>
       <w:r>
         <w:rPr>
+          <w:rFonts w:ascii="Garamond" w:cs="Garamond" w:eastAsia="Garamond" w:hAnsi="Garamond"/>
           <w:sz w:val="20"/>
           <w:szCs w:val="20"/>
           <w:rtl w:val="0"/>
@@ -1215,12 +1360,14 @@
           <w:between w:space="0" w:sz="0" w:val="nil"/>
         </w:pBdr>
         <w:rPr>
-          <w:sz w:val="20"/>
-          <w:szCs w:val="20"/>
-        </w:rPr>
-      </w:pPr>
-      <w:r>
-        <w:rPr>
+          <w:rFonts w:ascii="Garamond" w:cs="Garamond" w:eastAsia="Garamond" w:hAnsi="Garamond"/>
+          <w:sz w:val="20"/>
+          <w:szCs w:val="20"/>
+        </w:rPr>
+      </w:pPr>
+      <w:r>
+        <w:rPr>
+          <w:rFonts w:ascii="Garamond" w:cs="Garamond" w:eastAsia="Garamond" w:hAnsi="Garamond"/>
           <w:b w:val="1"/>
           <w:sz w:val="20"/>
           <w:szCs w:val="20"/>
@@ -1230,6 +1377,7 @@
       </w:r>
       <w:r>
         <w:rPr>
+          <w:rFonts w:ascii="Garamond" w:cs="Garamond" w:eastAsia="Garamond" w:hAnsi="Garamond"/>
           <w:sz w:val="20"/>
           <w:szCs w:val="20"/>
           <w:rtl w:val="0"/>
@@ -1240,7 +1388,7 @@
     <w:sectPr>
       <w:type w:val="continuous"/>
       <w:pgSz w:h="15840" w:w="12240" w:orient="portrait"/>
-      <w:pgMar w:bottom="900" w:top="1440" w:left="1440" w:right="1440" w:header="0" w:footer="720"/>
+      <w:pgMar w:bottom="900" w:top="720" w:left="1440" w:right="1440" w:header="0" w:footer="720"/>
     </w:sectPr>
   </w:body>
 </w:document>
@@ -1924,6 +2072,116 @@
     </w:lvl>
   </w:abstractNum>
   <w:abstractNum w:abstractNumId="7">
+    <w:lvl w:ilvl="0">
+      <w:start w:val="1"/>
+      <w:numFmt w:val="bullet"/>
+      <w:lvlText w:val="●"/>
+      <w:lvlJc w:val="left"/>
+      <w:pPr>
+        <w:ind w:left="720" w:hanging="360"/>
+      </w:pPr>
+      <w:rPr>
+        <w:u w:val="none"/>
+      </w:rPr>
+    </w:lvl>
+    <w:lvl w:ilvl="1">
+      <w:start w:val="1"/>
+      <w:numFmt w:val="bullet"/>
+      <w:lvlText w:val="○"/>
+      <w:lvlJc w:val="left"/>
+      <w:pPr>
+        <w:ind w:left="1440" w:hanging="360"/>
+      </w:pPr>
+      <w:rPr>
+        <w:u w:val="none"/>
+      </w:rPr>
+    </w:lvl>
+    <w:lvl w:ilvl="2">
+      <w:start w:val="1"/>
+      <w:numFmt w:val="bullet"/>
+      <w:lvlText w:val="■"/>
+      <w:lvlJc w:val="left"/>
+      <w:pPr>
+        <w:ind w:left="2160" w:hanging="360"/>
+      </w:pPr>
+      <w:rPr>
+        <w:u w:val="none"/>
+      </w:rPr>
+    </w:lvl>
+    <w:lvl w:ilvl="3">
+      <w:start w:val="1"/>
+      <w:numFmt w:val="bullet"/>
+      <w:lvlText w:val="●"/>
+      <w:lvlJc w:val="left"/>
+      <w:pPr>
+        <w:ind w:left="2880" w:hanging="360"/>
+      </w:pPr>
+      <w:rPr>
+        <w:u w:val="none"/>
+      </w:rPr>
+    </w:lvl>
+    <w:lvl w:ilvl="4">
+      <w:start w:val="1"/>
+      <w:numFmt w:val="bullet"/>
+      <w:lvlText w:val="○"/>
+      <w:lvlJc w:val="left"/>
+      <w:pPr>
+        <w:ind w:left="3600" w:hanging="360"/>
+      </w:pPr>
+      <w:rPr>
+        <w:u w:val="none"/>
+      </w:rPr>
+    </w:lvl>
+    <w:lvl w:ilvl="5">
+      <w:start w:val="1"/>
+      <w:numFmt w:val="bullet"/>
+      <w:lvlText w:val="■"/>
+      <w:lvlJc w:val="left"/>
+      <w:pPr>
+        <w:ind w:left="4320" w:hanging="360"/>
+      </w:pPr>
+      <w:rPr>
+        <w:u w:val="none"/>
+      </w:rPr>
+    </w:lvl>
+    <w:lvl w:ilvl="6">
+      <w:start w:val="1"/>
+      <w:numFmt w:val="bullet"/>
+      <w:lvlText w:val="●"/>
+      <w:lvlJc w:val="left"/>
+      <w:pPr>
+        <w:ind w:left="5040" w:hanging="360"/>
+      </w:pPr>
+      <w:rPr>
+        <w:u w:val="none"/>
+      </w:rPr>
+    </w:lvl>
+    <w:lvl w:ilvl="7">
+      <w:start w:val="1"/>
+      <w:numFmt w:val="bullet"/>
+      <w:lvlText w:val="○"/>
+      <w:lvlJc w:val="left"/>
+      <w:pPr>
+        <w:ind w:left="5760" w:hanging="360"/>
+      </w:pPr>
+      <w:rPr>
+        <w:u w:val="none"/>
+      </w:rPr>
+    </w:lvl>
+    <w:lvl w:ilvl="8">
+      <w:start w:val="1"/>
+      <w:numFmt w:val="bullet"/>
+      <w:lvlText w:val="■"/>
+      <w:lvlJc w:val="left"/>
+      <w:pPr>
+        <w:ind w:left="6480" w:hanging="360"/>
+      </w:pPr>
+      <w:rPr>
+        <w:u w:val="none"/>
+      </w:rPr>
+    </w:lvl>
+  </w:abstractNum>
+  <w:abstractNum w:abstractNumId="8">
     <w:lvl w:ilvl="0">
       <w:start w:val="1"/>
       <w:numFmt w:val="bullet"/>
@@ -2053,6 +2311,9 @@
   </w:num>
   <w:num w:numId="7">
     <w:abstractNumId w:val="7"/>
+  </w:num>
+  <w:num w:numId="8">
+    <w:abstractNumId w:val="8"/>
   </w:num>
 </w:numbering>
 </file>
@@ -2177,206 +2438,6 @@
     <w:rPr>
       <w:sz w:val="52"/>
       <w:szCs w:val="52"/>
-    </w:rPr>
-  </w:style>
-  <w:style w:type="paragraph" w:styleId="Normal" w:default="1">
-    <w:name w:val="Normal"/>
-    <w:qFormat w:val="1"/>
-  </w:style>
-  <w:style w:type="paragraph" w:styleId="Heading1">
-    <w:name w:val="heading 1"/>
-    <w:basedOn w:val="Normal"/>
-    <w:next w:val="Normal"/>
-    <w:uiPriority w:val="9"/>
-    <w:qFormat w:val="1"/>
-    <w:pPr>
-      <w:keepNext w:val="1"/>
-      <w:keepLines w:val="1"/>
-      <w:spacing w:after="120" w:before="400"/>
-      <w:outlineLvl w:val="0"/>
-    </w:pPr>
-    <w:rPr>
-      <w:sz w:val="40"/>
-      <w:szCs w:val="40"/>
-    </w:rPr>
-  </w:style>
-  <w:style w:type="paragraph" w:styleId="Heading2">
-    <w:name w:val="heading 2"/>
-    <w:basedOn w:val="Normal"/>
-    <w:next w:val="Normal"/>
-    <w:uiPriority w:val="9"/>
-    <w:semiHidden w:val="1"/>
-    <w:unhideWhenUsed w:val="1"/>
-    <w:qFormat w:val="1"/>
-    <w:pPr>
-      <w:keepNext w:val="1"/>
-      <w:keepLines w:val="1"/>
-      <w:spacing w:after="120" w:before="360"/>
-      <w:outlineLvl w:val="1"/>
-    </w:pPr>
-    <w:rPr>
-      <w:sz w:val="32"/>
-      <w:szCs w:val="32"/>
-    </w:rPr>
-  </w:style>
-  <w:style w:type="paragraph" w:styleId="Heading3">
-    <w:name w:val="heading 3"/>
-    <w:basedOn w:val="Normal"/>
-    <w:next w:val="Normal"/>
-    <w:uiPriority w:val="9"/>
-    <w:semiHidden w:val="1"/>
-    <w:unhideWhenUsed w:val="1"/>
-    <w:qFormat w:val="1"/>
-    <w:pPr>
-      <w:keepNext w:val="1"/>
-      <w:keepLines w:val="1"/>
-      <w:spacing w:after="80" w:before="320"/>
-      <w:outlineLvl w:val="2"/>
-    </w:pPr>
-    <w:rPr>
-      <w:color w:val="434343"/>
-      <w:sz w:val="28"/>
-      <w:szCs w:val="28"/>
-    </w:rPr>
-  </w:style>
-  <w:style w:type="paragraph" w:styleId="Heading4">
-    <w:name w:val="heading 4"/>
-    <w:basedOn w:val="Normal"/>
-    <w:next w:val="Normal"/>
-    <w:uiPriority w:val="9"/>
-    <w:semiHidden w:val="1"/>
-    <w:unhideWhenUsed w:val="1"/>
-    <w:qFormat w:val="1"/>
-    <w:pPr>
-      <w:keepNext w:val="1"/>
-      <w:keepLines w:val="1"/>
-      <w:spacing w:after="80" w:before="280"/>
-      <w:outlineLvl w:val="3"/>
-    </w:pPr>
-    <w:rPr>
-      <w:color w:val="666666"/>
-      <w:sz w:val="24"/>
-      <w:szCs w:val="24"/>
-    </w:rPr>
-  </w:style>
-  <w:style w:type="paragraph" w:styleId="Heading5">
-    <w:name w:val="heading 5"/>
-    <w:basedOn w:val="Normal"/>
-    <w:next w:val="Normal"/>
-    <w:uiPriority w:val="9"/>
-    <w:semiHidden w:val="1"/>
-    <w:unhideWhenUsed w:val="1"/>
-    <w:qFormat w:val="1"/>
-    <w:pPr>
-      <w:keepNext w:val="1"/>
-      <w:keepLines w:val="1"/>
-      <w:spacing w:after="80" w:before="240"/>
-      <w:outlineLvl w:val="4"/>
-    </w:pPr>
-    <w:rPr>
-      <w:color w:val="666666"/>
-    </w:rPr>
-  </w:style>
-  <w:style w:type="paragraph" w:styleId="Heading6">
-    <w:name w:val="heading 6"/>
-    <w:basedOn w:val="Normal"/>
-    <w:next w:val="Normal"/>
-    <w:uiPriority w:val="9"/>
-    <w:semiHidden w:val="1"/>
-    <w:unhideWhenUsed w:val="1"/>
-    <w:qFormat w:val="1"/>
-    <w:pPr>
-      <w:keepNext w:val="1"/>
-      <w:keepLines w:val="1"/>
-      <w:spacing w:after="80" w:before="240"/>
-      <w:outlineLvl w:val="5"/>
-    </w:pPr>
-    <w:rPr>
-      <w:i w:val="1"/>
-      <w:color w:val="666666"/>
-    </w:rPr>
-  </w:style>
-  <w:style w:type="character" w:styleId="DefaultParagraphFont" w:default="1">
-    <w:name w:val="Default Paragraph Font"/>
-    <w:uiPriority w:val="1"/>
-    <w:semiHidden w:val="1"/>
-    <w:unhideWhenUsed w:val="1"/>
-  </w:style>
-  <w:style w:type="table" w:styleId="TableNormal" w:default="1">
-    <w:name w:val="Normal Table"/>
-    <w:uiPriority w:val="99"/>
-    <w:semiHidden w:val="1"/>
-    <w:unhideWhenUsed w:val="1"/>
-    <w:tblPr>
-      <w:tblInd w:w="0.0" w:type="dxa"/>
-      <w:tblCellMar>
-        <w:top w:w="0.0" w:type="dxa"/>
-        <w:left w:w="108.0" w:type="dxa"/>
-        <w:bottom w:w="0.0" w:type="dxa"/>
-        <w:right w:w="108.0" w:type="dxa"/>
-      </w:tblCellMar>
-    </w:tblPr>
-  </w:style>
-  <w:style w:type="numbering" w:styleId="NoList" w:default="1">
-    <w:name w:val="No List"/>
-    <w:uiPriority w:val="99"/>
-    <w:semiHidden w:val="1"/>
-    <w:unhideWhenUsed w:val="1"/>
-  </w:style>
-  <w:style w:type="paragraph" w:styleId="Title">
-    <w:name w:val="Title"/>
-    <w:basedOn w:val="Normal"/>
-    <w:next w:val="Normal"/>
-    <w:uiPriority w:val="10"/>
-    <w:qFormat w:val="1"/>
-    <w:pPr>
-      <w:keepNext w:val="1"/>
-      <w:keepLines w:val="1"/>
-      <w:spacing w:after="60"/>
-    </w:pPr>
-    <w:rPr>
-      <w:sz w:val="52"/>
-      <w:szCs w:val="52"/>
-    </w:rPr>
-  </w:style>
-  <w:style w:type="paragraph" w:styleId="Subtitle">
-    <w:name w:val="Subtitle"/>
-    <w:basedOn w:val="Normal"/>
-    <w:next w:val="Normal"/>
-    <w:uiPriority w:val="11"/>
-    <w:qFormat w:val="1"/>
-    <w:pPr>
-      <w:keepNext w:val="1"/>
-      <w:keepLines w:val="1"/>
-      <w:spacing w:after="320"/>
-    </w:pPr>
-    <w:rPr>
-      <w:color w:val="666666"/>
-      <w:sz w:val="30"/>
-      <w:szCs w:val="30"/>
-    </w:rPr>
-  </w:style>
-  <w:style w:type="character" w:styleId="Hyperlink">
-    <w:name w:val="Hyperlink"/>
-    <w:basedOn w:val="DefaultParagraphFont"/>
-    <w:uiPriority w:val="99"/>
-    <w:unhideWhenUsed w:val="1"/>
-    <w:rsid w:val="00AD76D1"/>
-    <w:rPr>
-      <w:color w:val="0000ff" w:themeColor="hyperlink"/>
-      <w:u w:val="single"/>
-    </w:rPr>
-  </w:style>
-  <w:style w:type="character" w:styleId="UnresolvedMention">
-    <w:name w:val="Unresolved Mention"/>
-    <w:basedOn w:val="DefaultParagraphFont"/>
-    <w:uiPriority w:val="99"/>
-    <w:semiHidden w:val="1"/>
-    <w:unhideWhenUsed w:val="1"/>
-    <w:rsid w:val="00AD76D1"/>
-    <w:rPr>
-      <w:color w:val="605e5c"/>
-      <w:shd w:color="auto" w:fill="e1dfdd" w:val="clear"/>
     </w:rPr>
   </w:style>
   <w:style w:type="paragraph" w:styleId="Subtitle">
@@ -2715,19 +2776,4 @@
   </a:objectDefaults>
   <a:extraClrSchemeLst/>
 </a:theme>
-</file>
-
-<file path=customXML/item1.xml><?xml version="1.0" encoding="utf-8"?>
-<go:gDocsCustomXmlDataStorage xmlns:go="http://customooxmlschemas.google.com/" xmlns:r="http://schemas.openxmlformats.org/officeDocument/2006/relationships" uri="GoogleDocsCustomDataVersion2">
-  <go:docsCustomData xmlns:go="http://customooxmlschemas.google.com/" roundtripDataSignature="AMtx7mj9r12soiuqXDPQuG+Izco2aeOt+w==">CgMxLjA4AHIhMWlTQV82MUNDbl9HbG9NREhxc2ctZW9xQWZKU0RDc0w5</go:docsCustomData>
-</go:gDocsCustomXmlDataStorage>
-</file>
-
-<file path=customXML/itemProps1.xml><?xml version="1.0" encoding="utf-8"?>
-<ds:datastoreItem xmlns:ds="http://schemas.openxmlformats.org/officeDocument/2006/customXml" ds:itemID="{11111111-1234-1234-1234-123412341234}">
-  <ds:schemaRefs>
-    <ds:schemaRef ds:uri="http://schemas.openxmlformats.org/officeDocument/2006/relationships"/>
-    <ds:schemaRef ds:uri="http://customooxmlschemas.google.com/"/>
-  </ds:schemaRefs>
-</ds:datastoreItem>
 </file>
</xml_diff>